<commit_message>
Improved Sql schema and layout
</commit_message>
<xml_diff>
--- a/SqlTableDefinitions/SqlSchema.docx
+++ b/SqlTableDefinitions/SqlSchema.docx
@@ -344,11 +344,7 @@
           <w:tcPr>
             <w:tcW w:w="2394" w:type="dxa"/>
           </w:tcPr>
-          <w:p>
-            <w:r>
-              <w:t>FK</w:t>
-            </w:r>
-          </w:p>
+          <w:p/>
         </w:tc>
         <w:tc>
           <w:tcPr>
@@ -420,10 +416,7 @@
           <w:tcPr>
             <w:tcW w:w="2394" w:type="dxa"/>
           </w:tcPr>
-          <w:p>
-            <w:bookmarkStart w:id="0" w:name="_GoBack"/>
-            <w:bookmarkEnd w:id="0"/>
-          </w:p>
+          <w:p/>
         </w:tc>
         <w:tc>
           <w:tcPr>
@@ -924,9 +917,257 @@
     <w:p/>
     <w:p/>
     <w:p>
+      <w:r>
+        <w:t>Draft</w:t>
+      </w:r>
+    </w:p>
+    <w:tbl>
+      <w:tblPr>
+        <w:tblStyle w:val="TableGrid"/>
+        <w:tblW w:w="0" w:type="auto"/>
+        <w:tblLook w:val="04A0" w:firstRow="1" w:lastRow="0" w:firstColumn="1" w:lastColumn="0" w:noHBand="0" w:noVBand="1"/>
+      </w:tblPr>
+      <w:tblGrid>
+        <w:gridCol w:w="2394"/>
+        <w:gridCol w:w="2394"/>
+        <w:gridCol w:w="2394"/>
+        <w:gridCol w:w="2394"/>
+      </w:tblGrid>
+      <w:tr>
+        <w:tc>
+          <w:tcPr>
+            <w:tcW w:w="2394" w:type="dxa"/>
+          </w:tcPr>
+          <w:p>
+            <w:r>
+              <w:t>Id</w:t>
+            </w:r>
+          </w:p>
+        </w:tc>
+        <w:tc>
+          <w:tcPr>
+            <w:tcW w:w="2394" w:type="dxa"/>
+          </w:tcPr>
+          <w:p>
+            <w:r>
+              <w:t>INT</w:t>
+            </w:r>
+          </w:p>
+        </w:tc>
+        <w:tc>
+          <w:tcPr>
+            <w:tcW w:w="2394" w:type="dxa"/>
+          </w:tcPr>
+          <w:p>
+            <w:r>
+              <w:t>PK</w:t>
+            </w:r>
+          </w:p>
+        </w:tc>
+        <w:tc>
+          <w:tcPr>
+            <w:tcW w:w="2394" w:type="dxa"/>
+          </w:tcPr>
+          <w:p/>
+        </w:tc>
+      </w:tr>
+      <w:tr>
+        <w:tc>
+          <w:tcPr>
+            <w:tcW w:w="2394" w:type="dxa"/>
+          </w:tcPr>
+          <w:p>
+            <w:r>
+              <w:t>Author</w:t>
+            </w:r>
+          </w:p>
+        </w:tc>
+        <w:tc>
+          <w:tcPr>
+            <w:tcW w:w="2394" w:type="dxa"/>
+          </w:tcPr>
+          <w:p>
+            <w:r>
+              <w:t>VARCHAR(255)</w:t>
+            </w:r>
+          </w:p>
+        </w:tc>
+        <w:tc>
+          <w:tcPr>
+            <w:tcW w:w="2394" w:type="dxa"/>
+          </w:tcPr>
+          <w:p/>
+        </w:tc>
+        <w:tc>
+          <w:tcPr>
+            <w:tcW w:w="2394" w:type="dxa"/>
+          </w:tcPr>
+          <w:p/>
+        </w:tc>
+      </w:tr>
+      <w:tr>
+        <w:tc>
+          <w:tcPr>
+            <w:tcW w:w="2394" w:type="dxa"/>
+          </w:tcPr>
+          <w:p>
+            <w:proofErr w:type="spellStart"/>
+            <w:r>
+              <w:t>SubmissionDate</w:t>
+            </w:r>
+            <w:proofErr w:type="spellEnd"/>
+          </w:p>
+        </w:tc>
+        <w:tc>
+          <w:tcPr>
+            <w:tcW w:w="2394" w:type="dxa"/>
+          </w:tcPr>
+          <w:p>
+            <w:proofErr w:type="spellStart"/>
+            <w:r>
+              <w:t>DateTime</w:t>
+            </w:r>
+            <w:proofErr w:type="spellEnd"/>
+          </w:p>
+        </w:tc>
+        <w:tc>
+          <w:tcPr>
+            <w:tcW w:w="2394" w:type="dxa"/>
+          </w:tcPr>
+          <w:p/>
+        </w:tc>
+        <w:tc>
+          <w:tcPr>
+            <w:tcW w:w="2394" w:type="dxa"/>
+          </w:tcPr>
+          <w:p/>
+        </w:tc>
+      </w:tr>
+      <w:tr>
+        <w:tc>
+          <w:tcPr>
+            <w:tcW w:w="2394" w:type="dxa"/>
+          </w:tcPr>
+          <w:p>
+            <w:proofErr w:type="spellStart"/>
+            <w:r>
+              <w:t>DraftYear</w:t>
+            </w:r>
+            <w:proofErr w:type="spellEnd"/>
+          </w:p>
+        </w:tc>
+        <w:tc>
+          <w:tcPr>
+            <w:tcW w:w="2394" w:type="dxa"/>
+          </w:tcPr>
+          <w:p>
+            <w:r>
+              <w:t>INT</w:t>
+            </w:r>
+          </w:p>
+        </w:tc>
+        <w:tc>
+          <w:tcPr>
+            <w:tcW w:w="2394" w:type="dxa"/>
+          </w:tcPr>
+          <w:p/>
+        </w:tc>
+        <w:tc>
+          <w:tcPr>
+            <w:tcW w:w="2394" w:type="dxa"/>
+          </w:tcPr>
+          <w:p>
+            <w:r>
+              <w:t>Sort applied on this one</w:t>
+            </w:r>
+          </w:p>
+        </w:tc>
+      </w:tr>
+      <w:tr>
+        <w:tc>
+          <w:tcPr>
+            <w:tcW w:w="2394" w:type="dxa"/>
+          </w:tcPr>
+          <w:p>
+            <w:proofErr w:type="spellStart"/>
+            <w:r>
+              <w:t>MockDraftLength</w:t>
+            </w:r>
+            <w:proofErr w:type="spellEnd"/>
+          </w:p>
+        </w:tc>
+        <w:tc>
+          <w:tcPr>
+            <w:tcW w:w="2394" w:type="dxa"/>
+          </w:tcPr>
+          <w:p>
+            <w:r>
+              <w:t>INT</w:t>
+            </w:r>
+          </w:p>
+        </w:tc>
+        <w:tc>
+          <w:tcPr>
+            <w:tcW w:w="2394" w:type="dxa"/>
+          </w:tcPr>
+          <w:p/>
+        </w:tc>
+        <w:tc>
+          <w:tcPr>
+            <w:tcW w:w="2394" w:type="dxa"/>
+          </w:tcPr>
+          <w:p/>
+        </w:tc>
+      </w:tr>
+      <w:tr>
+        <w:tc>
+          <w:tcPr>
+            <w:tcW w:w="2394" w:type="dxa"/>
+          </w:tcPr>
+          <w:p>
+            <w:proofErr w:type="spellStart"/>
+            <w:r>
+              <w:t>DraftTypeId</w:t>
+            </w:r>
+            <w:proofErr w:type="spellEnd"/>
+          </w:p>
+        </w:tc>
+        <w:tc>
+          <w:tcPr>
+            <w:tcW w:w="2394" w:type="dxa"/>
+          </w:tcPr>
+          <w:p>
+            <w:r>
+              <w:t>INT</w:t>
+            </w:r>
+          </w:p>
+        </w:tc>
+        <w:tc>
+          <w:tcPr>
+            <w:tcW w:w="2394" w:type="dxa"/>
+          </w:tcPr>
+          <w:p>
+            <w:r>
+              <w:t>FK</w:t>
+            </w:r>
+          </w:p>
+        </w:tc>
+        <w:tc>
+          <w:tcPr>
+            <w:tcW w:w="2394" w:type="dxa"/>
+          </w:tcPr>
+          <w:p/>
+        </w:tc>
+      </w:tr>
+    </w:tbl>
+    <w:p/>
+    <w:p>
       <w:proofErr w:type="spellStart"/>
       <w:r>
-        <w:t>MockDraft</w:t>
+        <w:t>Draft</w:t>
+      </w:r>
+      <w:r>
+        <w:t>Type</w:t>
       </w:r>
       <w:proofErr w:type="spellEnd"/>
     </w:p>
@@ -987,7 +1228,7 @@
           </w:tcPr>
           <w:p>
             <w:r>
-              <w:t>Author</w:t>
+              <w:t>Name</w:t>
             </w:r>
           </w:p>
         </w:tc>
@@ -1011,7 +1252,11 @@
           <w:tcPr>
             <w:tcW w:w="2394" w:type="dxa"/>
           </w:tcPr>
-          <w:p/>
+          <w:p>
+            <w:r>
+              <w:t>‘REAL’, ‘MOCK’, ‘Rankings’</w:t>
+            </w:r>
+          </w:p>
         </w:tc>
       </w:tr>
       <w:tr>
@@ -1022,7 +1267,7 @@
           <w:p>
             <w:proofErr w:type="spellStart"/>
             <w:r>
-              <w:t>SubmissionDate</w:t>
+              <w:t>UsesTeams</w:t>
             </w:r>
             <w:proofErr w:type="spellEnd"/>
           </w:p>
@@ -1032,382 +1277,55 @@
             <w:tcW w:w="2394" w:type="dxa"/>
           </w:tcPr>
           <w:p>
-            <w:proofErr w:type="spellStart"/>
-            <w:r>
-              <w:t>DateTime</w:t>
-            </w:r>
-            <w:proofErr w:type="spellEnd"/>
-          </w:p>
-        </w:tc>
-        <w:tc>
-          <w:tcPr>
-            <w:tcW w:w="2394" w:type="dxa"/>
-          </w:tcPr>
-          <w:p/>
-        </w:tc>
-        <w:tc>
-          <w:tcPr>
-            <w:tcW w:w="2394" w:type="dxa"/>
-          </w:tcPr>
-          <w:p/>
-        </w:tc>
-      </w:tr>
-      <w:tr>
-        <w:tc>
-          <w:tcPr>
-            <w:tcW w:w="2394" w:type="dxa"/>
-          </w:tcPr>
-          <w:p>
-            <w:proofErr w:type="spellStart"/>
-            <w:r>
-              <w:t>DraftYear</w:t>
-            </w:r>
-            <w:proofErr w:type="spellEnd"/>
-          </w:p>
-        </w:tc>
-        <w:tc>
-          <w:tcPr>
-            <w:tcW w:w="2394" w:type="dxa"/>
-          </w:tcPr>
-          <w:p>
-            <w:r>
-              <w:t>INT</w:t>
-            </w:r>
-          </w:p>
-        </w:tc>
-        <w:tc>
-          <w:tcPr>
-            <w:tcW w:w="2394" w:type="dxa"/>
-          </w:tcPr>
-          <w:p>
-            <w:r>
-              <w:t>FK</w:t>
-            </w:r>
-          </w:p>
-        </w:tc>
-        <w:tc>
-          <w:tcPr>
-            <w:tcW w:w="2394" w:type="dxa"/>
-          </w:tcPr>
-          <w:p>
-            <w:r>
-              <w:t>Sort applied on this one</w:t>
-            </w:r>
-          </w:p>
-        </w:tc>
-      </w:tr>
-      <w:tr>
-        <w:tc>
-          <w:tcPr>
-            <w:tcW w:w="2394" w:type="dxa"/>
-          </w:tcPr>
-          <w:p>
-            <w:proofErr w:type="spellStart"/>
-            <w:r>
-              <w:t>MockDraftLength</w:t>
-            </w:r>
-            <w:proofErr w:type="spellEnd"/>
-          </w:p>
-        </w:tc>
-        <w:tc>
-          <w:tcPr>
-            <w:tcW w:w="2394" w:type="dxa"/>
-          </w:tcPr>
-          <w:p>
-            <w:r>
-              <w:t>INT</w:t>
-            </w:r>
-          </w:p>
-        </w:tc>
-        <w:tc>
-          <w:tcPr>
-            <w:tcW w:w="2394" w:type="dxa"/>
-          </w:tcPr>
-          <w:p/>
-        </w:tc>
-        <w:tc>
-          <w:tcPr>
-            <w:tcW w:w="2394" w:type="dxa"/>
-          </w:tcPr>
-          <w:p/>
-        </w:tc>
-      </w:tr>
-      <w:tr>
-        <w:tc>
-          <w:tcPr>
-            <w:tcW w:w="2394" w:type="dxa"/>
-          </w:tcPr>
-          <w:p/>
-        </w:tc>
-        <w:tc>
-          <w:tcPr>
-            <w:tcW w:w="2394" w:type="dxa"/>
-          </w:tcPr>
-          <w:p/>
-        </w:tc>
-        <w:tc>
-          <w:tcPr>
-            <w:tcW w:w="2394" w:type="dxa"/>
-          </w:tcPr>
-          <w:p/>
-        </w:tc>
-        <w:tc>
-          <w:tcPr>
-            <w:tcW w:w="2394" w:type="dxa"/>
-          </w:tcPr>
-          <w:p>
-            <w:r>
-              <w:t>How do I make a list of the possibly 211 prospects that may be picked?</w:t>
-            </w:r>
-          </w:p>
+            <w:r>
+              <w:t>BOOLEAN</w:t>
+            </w:r>
+          </w:p>
+        </w:tc>
+        <w:tc>
+          <w:tcPr>
+            <w:tcW w:w="2394" w:type="dxa"/>
+          </w:tcPr>
+          <w:p/>
+        </w:tc>
+        <w:tc>
+          <w:tcPr>
+            <w:tcW w:w="2394" w:type="dxa"/>
+          </w:tcPr>
+          <w:p/>
+        </w:tc>
+      </w:tr>
+      <w:tr>
+        <w:tc>
+          <w:tcPr>
+            <w:tcW w:w="2394" w:type="dxa"/>
+          </w:tcPr>
+          <w:p/>
+        </w:tc>
+        <w:tc>
+          <w:tcPr>
+            <w:tcW w:w="2394" w:type="dxa"/>
+          </w:tcPr>
+          <w:p/>
+        </w:tc>
+        <w:tc>
+          <w:tcPr>
+            <w:tcW w:w="2394" w:type="dxa"/>
+          </w:tcPr>
+          <w:p/>
+        </w:tc>
+        <w:tc>
+          <w:tcPr>
+            <w:tcW w:w="2394" w:type="dxa"/>
+          </w:tcPr>
+          <w:p/>
         </w:tc>
       </w:tr>
     </w:tbl>
-    <w:p/>
     <w:p>
-      <w:proofErr w:type="spellStart"/>
-      <w:r>
-        <w:t>DraftResults</w:t>
-      </w:r>
-      <w:proofErr w:type="spellEnd"/>
+      <w:bookmarkStart w:id="0" w:name="_GoBack"/>
+      <w:bookmarkEnd w:id="0"/>
     </w:p>
-    <w:tbl>
-      <w:tblPr>
-        <w:tblStyle w:val="TableGrid"/>
-        <w:tblW w:w="0" w:type="auto"/>
-        <w:tblLook w:val="04A0" w:firstRow="1" w:lastRow="0" w:firstColumn="1" w:lastColumn="0" w:noHBand="0" w:noVBand="1"/>
-      </w:tblPr>
-      <w:tblGrid>
-        <w:gridCol w:w="2394"/>
-        <w:gridCol w:w="2394"/>
-        <w:gridCol w:w="2394"/>
-        <w:gridCol w:w="2394"/>
-      </w:tblGrid>
-      <w:tr>
-        <w:tc>
-          <w:tcPr>
-            <w:tcW w:w="2394" w:type="dxa"/>
-          </w:tcPr>
-          <w:p>
-            <w:r>
-              <w:t>Id</w:t>
-            </w:r>
-          </w:p>
-        </w:tc>
-        <w:tc>
-          <w:tcPr>
-            <w:tcW w:w="2394" w:type="dxa"/>
-          </w:tcPr>
-          <w:p>
-            <w:r>
-              <w:t>INT</w:t>
-            </w:r>
-          </w:p>
-        </w:tc>
-        <w:tc>
-          <w:tcPr>
-            <w:tcW w:w="2394" w:type="dxa"/>
-          </w:tcPr>
-          <w:p>
-            <w:r>
-              <w:t>PK</w:t>
-            </w:r>
-          </w:p>
-        </w:tc>
-        <w:tc>
-          <w:tcPr>
-            <w:tcW w:w="2394" w:type="dxa"/>
-          </w:tcPr>
-          <w:p/>
-        </w:tc>
-      </w:tr>
-      <w:tr>
-        <w:tc>
-          <w:tcPr>
-            <w:tcW w:w="2394" w:type="dxa"/>
-          </w:tcPr>
-          <w:p>
-            <w:r>
-              <w:t>Year</w:t>
-            </w:r>
-          </w:p>
-        </w:tc>
-        <w:tc>
-          <w:tcPr>
-            <w:tcW w:w="2394" w:type="dxa"/>
-          </w:tcPr>
-          <w:p>
-            <w:r>
-              <w:t>INT</w:t>
-            </w:r>
-          </w:p>
-        </w:tc>
-        <w:tc>
-          <w:tcPr>
-            <w:tcW w:w="2394" w:type="dxa"/>
-          </w:tcPr>
-          <w:p>
-            <w:r>
-              <w:t>FK</w:t>
-            </w:r>
-          </w:p>
-        </w:tc>
-        <w:tc>
-          <w:tcPr>
-            <w:tcW w:w="2394" w:type="dxa"/>
-          </w:tcPr>
-          <w:p/>
-        </w:tc>
-      </w:tr>
-      <w:tr>
-        <w:tc>
-          <w:tcPr>
-            <w:tcW w:w="2394" w:type="dxa"/>
-          </w:tcPr>
-          <w:p/>
-        </w:tc>
-        <w:tc>
-          <w:tcPr>
-            <w:tcW w:w="2394" w:type="dxa"/>
-          </w:tcPr>
-          <w:p/>
-        </w:tc>
-        <w:tc>
-          <w:tcPr>
-            <w:tcW w:w="2394" w:type="dxa"/>
-          </w:tcPr>
-          <w:p/>
-        </w:tc>
-        <w:tc>
-          <w:tcPr>
-            <w:tcW w:w="2394" w:type="dxa"/>
-          </w:tcPr>
-          <w:p>
-            <w:r>
-              <w:t>How do I make a list of the possibly 211 prospects that may be picked?</w:t>
-            </w:r>
-          </w:p>
-        </w:tc>
-      </w:tr>
-      <w:tr>
-        <w:tc>
-          <w:tcPr>
-            <w:tcW w:w="2394" w:type="dxa"/>
-          </w:tcPr>
-          <w:p/>
-        </w:tc>
-        <w:tc>
-          <w:tcPr>
-            <w:tcW w:w="2394" w:type="dxa"/>
-          </w:tcPr>
-          <w:p/>
-        </w:tc>
-        <w:tc>
-          <w:tcPr>
-            <w:tcW w:w="2394" w:type="dxa"/>
-          </w:tcPr>
-          <w:p/>
-        </w:tc>
-        <w:tc>
-          <w:tcPr>
-            <w:tcW w:w="2394" w:type="dxa"/>
-          </w:tcPr>
-          <w:p/>
-        </w:tc>
-      </w:tr>
-    </w:tbl>
-    <w:p/>
-    <w:p>
-      <w:r>
-        <w:t>Year</w:t>
-      </w:r>
-    </w:p>
-    <w:tbl>
-      <w:tblPr>
-        <w:tblStyle w:val="TableGrid"/>
-        <w:tblW w:w="0" w:type="auto"/>
-        <w:tblLook w:val="04A0" w:firstRow="1" w:lastRow="0" w:firstColumn="1" w:lastColumn="0" w:noHBand="0" w:noVBand="1"/>
-      </w:tblPr>
-      <w:tblGrid>
-        <w:gridCol w:w="2394"/>
-        <w:gridCol w:w="2394"/>
-        <w:gridCol w:w="2394"/>
-        <w:gridCol w:w="2394"/>
-      </w:tblGrid>
-      <w:tr>
-        <w:tc>
-          <w:tcPr>
-            <w:tcW w:w="2394" w:type="dxa"/>
-          </w:tcPr>
-          <w:p>
-            <w:r>
-              <w:t>Id</w:t>
-            </w:r>
-          </w:p>
-        </w:tc>
-        <w:tc>
-          <w:tcPr>
-            <w:tcW w:w="2394" w:type="dxa"/>
-          </w:tcPr>
-          <w:p>
-            <w:r>
-              <w:t>INT</w:t>
-            </w:r>
-          </w:p>
-        </w:tc>
-        <w:tc>
-          <w:tcPr>
-            <w:tcW w:w="2394" w:type="dxa"/>
-          </w:tcPr>
-          <w:p>
-            <w:r>
-              <w:t>PK</w:t>
-            </w:r>
-          </w:p>
-        </w:tc>
-        <w:tc>
-          <w:tcPr>
-            <w:tcW w:w="2394" w:type="dxa"/>
-          </w:tcPr>
-          <w:p/>
-        </w:tc>
-      </w:tr>
-      <w:tr>
-        <w:tc>
-          <w:tcPr>
-            <w:tcW w:w="2394" w:type="dxa"/>
-          </w:tcPr>
-          <w:p>
-            <w:r>
-              <w:t>Year</w:t>
-            </w:r>
-          </w:p>
-        </w:tc>
-        <w:tc>
-          <w:tcPr>
-            <w:tcW w:w="2394" w:type="dxa"/>
-          </w:tcPr>
-          <w:p>
-            <w:r>
-              <w:t>INT</w:t>
-            </w:r>
-          </w:p>
-        </w:tc>
-        <w:tc>
-          <w:tcPr>
-            <w:tcW w:w="2394" w:type="dxa"/>
-          </w:tcPr>
-          <w:p/>
-        </w:tc>
-        <w:tc>
-          <w:tcPr>
-            <w:tcW w:w="2394" w:type="dxa"/>
-          </w:tcPr>
-          <w:p/>
-        </w:tc>
-      </w:tr>
-    </w:tbl>
-    <w:p/>
     <w:p>
       <w:proofErr w:type="spellStart"/>
       <w:r>
@@ -1522,7 +1440,13 @@
           <w:p>
             <w:proofErr w:type="spellStart"/>
             <w:r>
-              <w:t>PlayerId</w:t>
+              <w:t>P</w:t>
+            </w:r>
+            <w:r>
+              <w:t>rospect</w:t>
+            </w:r>
+            <w:r>
+              <w:t>Id</w:t>
             </w:r>
             <w:proofErr w:type="spellEnd"/>
           </w:p>
@@ -1590,8 +1514,47 @@
           <w:p/>
         </w:tc>
       </w:tr>
+      <w:tr>
+        <w:tc>
+          <w:tcPr>
+            <w:tcW w:w="2394" w:type="dxa"/>
+          </w:tcPr>
+          <w:p>
+            <w:proofErr w:type="spellStart"/>
+            <w:r>
+              <w:t>DraftId</w:t>
+            </w:r>
+            <w:proofErr w:type="spellEnd"/>
+          </w:p>
+        </w:tc>
+        <w:tc>
+          <w:tcPr>
+            <w:tcW w:w="2394" w:type="dxa"/>
+          </w:tcPr>
+          <w:p>
+            <w:r>
+              <w:t>INT</w:t>
+            </w:r>
+          </w:p>
+        </w:tc>
+        <w:tc>
+          <w:tcPr>
+            <w:tcW w:w="2394" w:type="dxa"/>
+          </w:tcPr>
+          <w:p>
+            <w:r>
+              <w:t>FK</w:t>
+            </w:r>
+          </w:p>
+        </w:tc>
+        <w:tc>
+          <w:tcPr>
+            <w:tcW w:w="2394" w:type="dxa"/>
+          </w:tcPr>
+          <w:p/>
+        </w:tc>
+      </w:tr>
     </w:tbl>
-    <w:p/>
     <w:p/>
     <w:sectPr>
       <w:pgSz w:w="12240" w:h="15840"/>

</xml_diff>